<commit_message>
Working on endpoints + other requirements
</commit_message>
<xml_diff>
--- a/Documentation.docx
+++ b/Documentation.docx
@@ -310,6 +310,299 @@
         </w:rPr>
         <w:t xml:space="preserve"> Pokémon’s information after a button press</w:t>
       </w:r>
+    </w:p>
+    <w:p>
+      <w:pPr>
+        <w:rPr>
+          <w:sz w:val="24"/>
+          <w:szCs w:val="24"/>
+        </w:rPr>
+      </w:pPr>
+    </w:p>
+    <w:p>
+      <w:pPr>
+        <w:rPr>
+          <w:sz w:val="24"/>
+          <w:szCs w:val="24"/>
+        </w:rPr>
+      </w:pPr>
+      <w:r>
+        <w:rPr>
+          <w:sz w:val="24"/>
+          <w:szCs w:val="24"/>
+        </w:rPr>
+        <w:t xml:space="preserve">Work completed: Right </w:t>
+      </w:r>
+      <w:proofErr w:type="gramStart"/>
+      <w:r>
+        <w:rPr>
+          <w:sz w:val="24"/>
+          <w:szCs w:val="24"/>
+        </w:rPr>
+        <w:t>now</w:t>
+      </w:r>
+      <w:proofErr w:type="gramEnd"/>
+      <w:r>
+        <w:rPr>
+          <w:sz w:val="24"/>
+          <w:szCs w:val="24"/>
+        </w:rPr>
+        <w:t xml:space="preserve"> I have a basic layout for the different end points and what I want each one to do/information to get. I have mostly just laid the groundwork so I need to actually do some testing and actually fully implement everything.</w:t>
+      </w:r>
+      <w:r>
+        <w:rPr>
+          <w:sz w:val="24"/>
+          <w:szCs w:val="24"/>
+        </w:rPr>
+        <w:br/>
+      </w:r>
+      <w:r>
+        <w:rPr>
+          <w:sz w:val="24"/>
+          <w:szCs w:val="24"/>
+        </w:rPr>
+        <w:br/>
+        <w:t xml:space="preserve">To do: I need to make my actual </w:t>
+      </w:r>
+      <w:proofErr w:type="gramStart"/>
+      <w:r>
+        <w:rPr>
+          <w:sz w:val="24"/>
+          <w:szCs w:val="24"/>
+        </w:rPr>
+        <w:t>html  and</w:t>
+      </w:r>
+      <w:proofErr w:type="gramEnd"/>
+      <w:r>
+        <w:rPr>
+          <w:sz w:val="24"/>
+          <w:szCs w:val="24"/>
+        </w:rPr>
+        <w:t xml:space="preserve"> </w:t>
+      </w:r>
+      <w:proofErr w:type="spellStart"/>
+      <w:r>
+        <w:rPr>
+          <w:sz w:val="24"/>
+          <w:szCs w:val="24"/>
+        </w:rPr>
+        <w:t>css</w:t>
+      </w:r>
+      <w:proofErr w:type="spellEnd"/>
+      <w:r>
+        <w:rPr>
+          <w:sz w:val="24"/>
+          <w:szCs w:val="24"/>
+        </w:rPr>
+        <w:t xml:space="preserve"> file to organize the page and its information. As </w:t>
+      </w:r>
+      <w:proofErr w:type="gramStart"/>
+      <w:r>
+        <w:rPr>
+          <w:sz w:val="24"/>
+          <w:szCs w:val="24"/>
+        </w:rPr>
+        <w:t>stated</w:t>
+      </w:r>
+      <w:proofErr w:type="gramEnd"/>
+      <w:r>
+        <w:rPr>
+          <w:sz w:val="24"/>
+          <w:szCs w:val="24"/>
+        </w:rPr>
+        <w:t xml:space="preserve"> before I also need to fully implement and test my endpoints, as well as calling the proper function and getting </w:t>
+      </w:r>
+      <w:proofErr w:type="spellStart"/>
+      <w:r>
+        <w:rPr>
+          <w:sz w:val="24"/>
+          <w:szCs w:val="24"/>
+        </w:rPr>
+        <w:t>urls</w:t>
+      </w:r>
+      <w:proofErr w:type="spellEnd"/>
+      <w:r>
+        <w:rPr>
+          <w:sz w:val="24"/>
+          <w:szCs w:val="24"/>
+        </w:rPr>
+        <w:t xml:space="preserve"> when certain buttons are pressed and certain fields are filled, as well as accounting for different status error codes.</w:t>
+      </w:r>
+    </w:p>
+    <w:p>
+      <w:pPr>
+        <w:rPr>
+          <w:sz w:val="24"/>
+          <w:szCs w:val="24"/>
+        </w:rPr>
+      </w:pPr>
+    </w:p>
+    <w:p>
+      <w:pPr>
+        <w:rPr>
+          <w:sz w:val="24"/>
+          <w:szCs w:val="24"/>
+        </w:rPr>
+      </w:pPr>
+      <w:r>
+        <w:rPr>
+          <w:sz w:val="24"/>
+          <w:szCs w:val="24"/>
+        </w:rPr>
+        <w:lastRenderedPageBreak/>
+        <w:t xml:space="preserve">Above and beyond: I might be planning to have different </w:t>
+      </w:r>
+      <w:proofErr w:type="gramStart"/>
+      <w:r>
+        <w:rPr>
+          <w:sz w:val="24"/>
+          <w:szCs w:val="24"/>
+        </w:rPr>
+        <w:t>html</w:t>
+      </w:r>
+      <w:proofErr w:type="gramEnd"/>
+      <w:r>
+        <w:rPr>
+          <w:sz w:val="24"/>
+          <w:szCs w:val="24"/>
+        </w:rPr>
+        <w:t xml:space="preserve"> files for different pages. I will want the home page to just display a list of all </w:t>
+      </w:r>
+      <w:proofErr w:type="spellStart"/>
+      <w:r>
+        <w:rPr>
+          <w:sz w:val="24"/>
+          <w:szCs w:val="24"/>
+        </w:rPr>
+        <w:t>pokemon</w:t>
+      </w:r>
+      <w:proofErr w:type="spellEnd"/>
+      <w:r>
+        <w:rPr>
+          <w:sz w:val="24"/>
+          <w:szCs w:val="24"/>
+        </w:rPr>
+        <w:t xml:space="preserve"> and their number name type and picture, but when going to a page to view a specific </w:t>
+      </w:r>
+      <w:proofErr w:type="spellStart"/>
+      <w:r>
+        <w:rPr>
+          <w:sz w:val="24"/>
+          <w:szCs w:val="24"/>
+        </w:rPr>
+        <w:t>pokemon</w:t>
+      </w:r>
+      <w:proofErr w:type="spellEnd"/>
+      <w:r>
+        <w:rPr>
+          <w:sz w:val="24"/>
+          <w:szCs w:val="24"/>
+        </w:rPr>
+        <w:t xml:space="preserve">, I will want </w:t>
+      </w:r>
+      <w:proofErr w:type="gramStart"/>
+      <w:r>
+        <w:rPr>
+          <w:sz w:val="24"/>
+          <w:szCs w:val="24"/>
+        </w:rPr>
+        <w:t>all of</w:t>
+      </w:r>
+      <w:proofErr w:type="gramEnd"/>
+      <w:r>
+        <w:rPr>
+          <w:sz w:val="24"/>
+          <w:szCs w:val="24"/>
+        </w:rPr>
+        <w:t xml:space="preserve"> its information to be displayed (like its evolutions, weight, height, </w:t>
+      </w:r>
+      <w:proofErr w:type="spellStart"/>
+      <w:r>
+        <w:rPr>
+          <w:sz w:val="24"/>
+          <w:szCs w:val="24"/>
+        </w:rPr>
+        <w:t>etc</w:t>
+      </w:r>
+      <w:proofErr w:type="spellEnd"/>
+      <w:r>
+        <w:rPr>
+          <w:sz w:val="24"/>
+          <w:szCs w:val="24"/>
+        </w:rPr>
+        <w:t>). I am not sure if doing this and having a different styling for a new page will be going above and beyond though.</w:t>
+      </w:r>
+    </w:p>
+    <w:p>
+      <w:pPr>
+        <w:rPr>
+          <w:sz w:val="24"/>
+          <w:szCs w:val="24"/>
+        </w:rPr>
+      </w:pPr>
+    </w:p>
+    <w:p>
+      <w:pPr>
+        <w:rPr>
+          <w:sz w:val="24"/>
+          <w:szCs w:val="24"/>
+        </w:rPr>
+      </w:pPr>
+      <w:r>
+        <w:rPr>
+          <w:sz w:val="24"/>
+          <w:szCs w:val="24"/>
+        </w:rPr>
+        <w:t xml:space="preserve">Borrowed code: I have been trying to have similar </w:t>
+      </w:r>
+      <w:proofErr w:type="gramStart"/>
+      <w:r>
+        <w:rPr>
+          <w:sz w:val="24"/>
+          <w:szCs w:val="24"/>
+        </w:rPr>
+        <w:t>file</w:t>
+      </w:r>
+      <w:proofErr w:type="gramEnd"/>
+      <w:r>
+        <w:rPr>
+          <w:sz w:val="24"/>
+          <w:szCs w:val="24"/>
+        </w:rPr>
+        <w:t xml:space="preserve">, function, and variable naming conventions like the ones used in class. If this is supposed to be accounted for borrowed </w:t>
+      </w:r>
+      <w:proofErr w:type="gramStart"/>
+      <w:r>
+        <w:rPr>
+          <w:sz w:val="24"/>
+          <w:szCs w:val="24"/>
+        </w:rPr>
+        <w:t>code</w:t>
+      </w:r>
+      <w:proofErr w:type="gramEnd"/>
+      <w:r>
+        <w:rPr>
+          <w:sz w:val="24"/>
+          <w:szCs w:val="24"/>
+        </w:rPr>
+        <w:t xml:space="preserve"> then these naming conventions and structured functions are from class. </w:t>
+      </w:r>
+    </w:p>
+    <w:p>
+      <w:pPr>
+        <w:rPr>
+          <w:sz w:val="24"/>
+          <w:szCs w:val="24"/>
+        </w:rPr>
+      </w:pPr>
+    </w:p>
+    <w:p>
+      <w:pPr>
+        <w:rPr>
+          <w:sz w:val="24"/>
+          <w:szCs w:val="24"/>
+        </w:rPr>
+      </w:pPr>
     </w:p>
     <w:sectPr>
       <w:pgSz w:w="12240" w:h="15840"/>

</xml_diff>